<commit_message>
final changes to times sheets in readme file
</commit_message>
<xml_diff>
--- a/time_tracker_sheets/Tmullins.docx
+++ b/time_tracker_sheets/Tmullins.docx
@@ -479,7 +479,13 @@
               </w:numPr>
             </w:pPr>
             <w:r>
-              <w:t>Finished top 5 page with Boris</w:t>
+              <w:t>Finished</w:t>
+            </w:r>
+            <w:r>
+              <w:t>?</w:t>
+            </w:r>
+            <w:r>
+              <w:t xml:space="preserve"> top 5 page with Boris</w:t>
             </w:r>
           </w:p>
           <w:p>
@@ -573,7 +579,7 @@
               </w:numPr>
             </w:pPr>
             <w:r>
-              <w:t>Final deployment</w:t>
+              <w:t>Rating feature tested, merged, and deployed</w:t>
             </w:r>
           </w:p>
           <w:p/>
@@ -621,6 +627,57 @@
                 <w:bCs/>
               </w:rPr>
               <w:t xml:space="preserve"> </w:t>
+            </w:r>
+          </w:p>
+          <w:p>
+            <w:pPr>
+              <w:pStyle w:val="ListParagraph"/>
+              <w:numPr>
+                <w:ilvl w:val="0"/>
+                <w:numId w:val="8"/>
+              </w:numPr>
+              <w:rPr>
+                <w:b/>
+                <w:bCs/>
+              </w:rPr>
+            </w:pPr>
+            <w:r>
+              <w:t xml:space="preserve">Worked thorough deployment issues involving migrations and addition of </w:t>
+            </w:r>
+            <w:r>
+              <w:t>new features.</w:t>
+            </w:r>
+          </w:p>
+          <w:p>
+            <w:pPr>
+              <w:pStyle w:val="ListParagraph"/>
+              <w:numPr>
+                <w:ilvl w:val="0"/>
+                <w:numId w:val="8"/>
+              </w:numPr>
+              <w:rPr>
+                <w:b/>
+                <w:bCs/>
+              </w:rPr>
+            </w:pPr>
+            <w:r>
+              <w:t>Successfully pushed GCP credentials to git. Issue was addressed and resolved.</w:t>
+            </w:r>
+          </w:p>
+          <w:p>
+            <w:pPr>
+              <w:pStyle w:val="ListParagraph"/>
+              <w:numPr>
+                <w:ilvl w:val="0"/>
+                <w:numId w:val="8"/>
+              </w:numPr>
+              <w:rPr>
+                <w:b/>
+                <w:bCs/>
+              </w:rPr>
+            </w:pPr>
+            <w:r>
+              <w:t xml:space="preserve">Worked with Hugh for final clean-up of unneeded imports, whitespace, commented out code, and unused variables. </w:t>
             </w:r>
           </w:p>
           <w:p>
@@ -1358,6 +1415,119 @@
       </w:pPr>
       <w:rPr>
         <w:rFonts w:ascii="Calibri" w:eastAsiaTheme="minorHAnsi" w:hAnsi="Calibri" w:cs="Calibri" w:hint="default"/>
+      </w:rPr>
+    </w:lvl>
+    <w:lvl w:ilvl="1" w:tplc="04090003" w:tentative="1">
+      <w:start w:val="1"/>
+      <w:numFmt w:val="bullet"/>
+      <w:lvlText w:val="o"/>
+      <w:lvlJc w:val="left"/>
+      <w:pPr>
+        <w:ind w:left="1440" w:hanging="360"/>
+      </w:pPr>
+      <w:rPr>
+        <w:rFonts w:ascii="Courier New" w:hAnsi="Courier New" w:cs="Courier New" w:hint="default"/>
+      </w:rPr>
+    </w:lvl>
+    <w:lvl w:ilvl="2" w:tplc="04090005" w:tentative="1">
+      <w:start w:val="1"/>
+      <w:numFmt w:val="bullet"/>
+      <w:lvlText w:val=""/>
+      <w:lvlJc w:val="left"/>
+      <w:pPr>
+        <w:ind w:left="2160" w:hanging="360"/>
+      </w:pPr>
+      <w:rPr>
+        <w:rFonts w:ascii="Wingdings" w:hAnsi="Wingdings" w:hint="default"/>
+      </w:rPr>
+    </w:lvl>
+    <w:lvl w:ilvl="3" w:tplc="04090001" w:tentative="1">
+      <w:start w:val="1"/>
+      <w:numFmt w:val="bullet"/>
+      <w:lvlText w:val=""/>
+      <w:lvlJc w:val="left"/>
+      <w:pPr>
+        <w:ind w:left="2880" w:hanging="360"/>
+      </w:pPr>
+      <w:rPr>
+        <w:rFonts w:ascii="Symbol" w:hAnsi="Symbol" w:hint="default"/>
+      </w:rPr>
+    </w:lvl>
+    <w:lvl w:ilvl="4" w:tplc="04090003" w:tentative="1">
+      <w:start w:val="1"/>
+      <w:numFmt w:val="bullet"/>
+      <w:lvlText w:val="o"/>
+      <w:lvlJc w:val="left"/>
+      <w:pPr>
+        <w:ind w:left="3600" w:hanging="360"/>
+      </w:pPr>
+      <w:rPr>
+        <w:rFonts w:ascii="Courier New" w:hAnsi="Courier New" w:cs="Courier New" w:hint="default"/>
+      </w:rPr>
+    </w:lvl>
+    <w:lvl w:ilvl="5" w:tplc="04090005" w:tentative="1">
+      <w:start w:val="1"/>
+      <w:numFmt w:val="bullet"/>
+      <w:lvlText w:val=""/>
+      <w:lvlJc w:val="left"/>
+      <w:pPr>
+        <w:ind w:left="4320" w:hanging="360"/>
+      </w:pPr>
+      <w:rPr>
+        <w:rFonts w:ascii="Wingdings" w:hAnsi="Wingdings" w:hint="default"/>
+      </w:rPr>
+    </w:lvl>
+    <w:lvl w:ilvl="6" w:tplc="04090001" w:tentative="1">
+      <w:start w:val="1"/>
+      <w:numFmt w:val="bullet"/>
+      <w:lvlText w:val=""/>
+      <w:lvlJc w:val="left"/>
+      <w:pPr>
+        <w:ind w:left="5040" w:hanging="360"/>
+      </w:pPr>
+      <w:rPr>
+        <w:rFonts w:ascii="Symbol" w:hAnsi="Symbol" w:hint="default"/>
+      </w:rPr>
+    </w:lvl>
+    <w:lvl w:ilvl="7" w:tplc="04090003" w:tentative="1">
+      <w:start w:val="1"/>
+      <w:numFmt w:val="bullet"/>
+      <w:lvlText w:val="o"/>
+      <w:lvlJc w:val="left"/>
+      <w:pPr>
+        <w:ind w:left="5760" w:hanging="360"/>
+      </w:pPr>
+      <w:rPr>
+        <w:rFonts w:ascii="Courier New" w:hAnsi="Courier New" w:cs="Courier New" w:hint="default"/>
+      </w:rPr>
+    </w:lvl>
+    <w:lvl w:ilvl="8" w:tplc="04090005" w:tentative="1">
+      <w:start w:val="1"/>
+      <w:numFmt w:val="bullet"/>
+      <w:lvlText w:val=""/>
+      <w:lvlJc w:val="left"/>
+      <w:pPr>
+        <w:ind w:left="6480" w:hanging="360"/>
+      </w:pPr>
+      <w:rPr>
+        <w:rFonts w:ascii="Wingdings" w:hAnsi="Wingdings" w:hint="default"/>
+      </w:rPr>
+    </w:lvl>
+  </w:abstractNum>
+  <w:abstractNum w:abstractNumId="7" w15:restartNumberingAfterBreak="0">
+    <w:nsid w:val="7DC77D14"/>
+    <w:multiLevelType w:val="hybridMultilevel"/>
+    <w:tmpl w:val="7CE6FB76"/>
+    <w:lvl w:ilvl="0" w:tplc="04090001">
+      <w:start w:val="1"/>
+      <w:numFmt w:val="bullet"/>
+      <w:lvlText w:val=""/>
+      <w:lvlJc w:val="left"/>
+      <w:pPr>
+        <w:ind w:left="720" w:hanging="360"/>
+      </w:pPr>
+      <w:rPr>
+        <w:rFonts w:ascii="Symbol" w:hAnsi="Symbol" w:hint="default"/>
       </w:rPr>
     </w:lvl>
     <w:lvl w:ilvl="1" w:tplc="04090003" w:tentative="1">
@@ -1477,6 +1647,9 @@
   </w:num>
   <w:num w:numId="7">
     <w:abstractNumId w:val="3"/>
+  </w:num>
+  <w:num w:numId="8">
+    <w:abstractNumId w:val="7"/>
   </w:num>
 </w:numbering>
 </file>

</xml_diff>